<commit_message>
Commit agrega mapaNav, Reportes, SQL
Se termino el acta de constitucion de proyecto y se agregaron los
archivos mencionados a la carpeta
</commit_message>
<xml_diff>
--- a/Documentacion/Acta de Proyecto Luterano.docx
+++ b/Documentacion/Acta de Proyecto Luterano.docx
@@ -732,7 +732,21 @@
         <w:rPr>
           <w:lang w:val="es-GT"/>
         </w:rPr>
-        <w:t>Lista de Interesados (stakeholders)</w:t>
+        <w:t>Lista de Interesados (</w:t>
+      </w:r>
+      <w:proofErr w:type="spellStart"/>
+      <w:r>
+        <w:rPr>
+          <w:lang w:val="es-GT"/>
+        </w:rPr>
+        <w:t>stakeholders</w:t>
+      </w:r>
+      <w:proofErr w:type="spellEnd"/>
+      <w:r>
+        <w:rPr>
+          <w:lang w:val="es-GT"/>
+        </w:rPr>
+        <w:t>)</w:t>
       </w:r>
       <w:r>
         <w:rPr>
@@ -850,8 +864,16 @@
         <w:rPr>
           <w:lang w:val="es-GT"/>
         </w:rPr>
-        <w:t>Personal y recursos preasignados</w:t>
+        <w:t xml:space="preserve">Personal y recursos </w:t>
       </w:r>
+      <w:proofErr w:type="spellStart"/>
+      <w:r>
+        <w:rPr>
+          <w:lang w:val="es-GT"/>
+        </w:rPr>
+        <w:t>preasignados</w:t>
+      </w:r>
+      <w:proofErr w:type="spellEnd"/>
       <w:r>
         <w:rPr>
           <w:lang w:val="es-GT"/>
@@ -1574,19 +1596,7 @@
               <w:rPr>
                 <w:lang w:val="es-GT"/>
               </w:rPr>
-              <w:t xml:space="preserve">     Agilización de los procesos de inscripción y administración de la información del </w:t>
-            </w:r>
-            <w:r>
-              <w:rPr>
-                <w:lang w:val="es-GT"/>
-              </w:rPr>
-              <w:t>estudiante, así</w:t>
-            </w:r>
-            <w:r>
-              <w:rPr>
-                <w:lang w:val="es-GT"/>
-              </w:rPr>
-              <w:t xml:space="preserve"> como la creación de un historial digital de los ciclos escolares.</w:t>
+              <w:t xml:space="preserve">     Agilización de los procesos de inscripción y administración de la información del estudiante, así como la creación de un historial digital de los ciclos escolares.</w:t>
             </w:r>
           </w:p>
           <w:p>
@@ -2036,8 +2046,16 @@
               <w:rPr>
                 <w:lang w:val="es-GT"/>
               </w:rPr>
-              <w:t>Project Charter</w:t>
-            </w:r>
+              <w:t xml:space="preserve">Project </w:t>
+            </w:r>
+            <w:proofErr w:type="spellStart"/>
+            <w:r>
+              <w:rPr>
+                <w:lang w:val="es-GT"/>
+              </w:rPr>
+              <w:t>Charter</w:t>
+            </w:r>
+            <w:proofErr w:type="spellEnd"/>
           </w:p>
           <w:p>
             <w:pPr>
@@ -2052,12 +2070,28 @@
                 <w:lang w:val="es-GT"/>
               </w:rPr>
             </w:pPr>
-            <w:r>
-              <w:rPr>
-                <w:lang w:val="es-GT"/>
-              </w:rPr>
-              <w:t>Scope Statement</w:t>
-            </w:r>
+            <w:proofErr w:type="spellStart"/>
+            <w:r>
+              <w:rPr>
+                <w:lang w:val="es-GT"/>
+              </w:rPr>
+              <w:t>Scope</w:t>
+            </w:r>
+            <w:proofErr w:type="spellEnd"/>
+            <w:r>
+              <w:rPr>
+                <w:lang w:val="es-GT"/>
+              </w:rPr>
+              <w:t xml:space="preserve"> </w:t>
+            </w:r>
+            <w:proofErr w:type="spellStart"/>
+            <w:r>
+              <w:rPr>
+                <w:lang w:val="es-GT"/>
+              </w:rPr>
+              <w:t>Statement</w:t>
+            </w:r>
+            <w:proofErr w:type="spellEnd"/>
           </w:p>
           <w:p>
             <w:pPr>
@@ -2219,7 +2253,29 @@
                 <w:szCs w:val="24"/>
                 <w:lang w:val="es-GT" w:eastAsia="en-US"/>
               </w:rPr>
-              <w:t>El sistema disminuirá el  tiempo en el proceso de inscripción a  través de la aplicación.</w:t>
+              <w:t xml:space="preserve">El sistema disminuirá </w:t>
+            </w:r>
+            <w:proofErr w:type="gramStart"/>
+            <w:r>
+              <w:rPr>
+                <w:rFonts w:ascii="Arial" w:eastAsia="Arial" w:hAnsi="Arial" w:cs="Arial"/>
+                <w:color w:val="000000"/>
+                <w:sz w:val="24"/>
+                <w:szCs w:val="24"/>
+                <w:lang w:val="es-GT" w:eastAsia="en-US"/>
+              </w:rPr>
+              <w:t>el  tiempo</w:t>
+            </w:r>
+            <w:proofErr w:type="gramEnd"/>
+            <w:r>
+              <w:rPr>
+                <w:rFonts w:ascii="Arial" w:eastAsia="Arial" w:hAnsi="Arial" w:cs="Arial"/>
+                <w:color w:val="000000"/>
+                <w:sz w:val="24"/>
+                <w:szCs w:val="24"/>
+                <w:lang w:val="es-GT" w:eastAsia="en-US"/>
+              </w:rPr>
+              <w:t xml:space="preserve"> en el proceso de inscripción a  través de la aplicación.</w:t>
             </w:r>
           </w:p>
           <w:p>
@@ -2477,106 +2533,658 @@
           </w:p>
           <w:p>
             <w:pPr>
+              <w:spacing w:after="0" w:line="240" w:lineRule="auto"/>
+              <w:rPr>
+                <w:lang w:val="es-GT"/>
+              </w:rPr>
+            </w:pPr>
+          </w:p>
+          <w:p>
+            <w:pPr>
+              <w:spacing w:after="0"/>
+              <w:jc w:val="center"/>
+              <w:rPr>
+                <w:b/>
+                <w:sz w:val="32"/>
+                <w:lang w:val="es-GT"/>
+              </w:rPr>
+            </w:pPr>
+            <w:r>
+              <w:rPr>
+                <w:b/>
+                <w:sz w:val="32"/>
+                <w:lang w:val="es-GT"/>
+              </w:rPr>
+              <w:t>Grupos de Requerimientos</w:t>
+            </w:r>
+          </w:p>
+          <w:p>
+            <w:pPr>
+              <w:spacing w:after="0"/>
+              <w:jc w:val="both"/>
+              <w:rPr>
+                <w:b/>
+                <w:lang w:val="es-GT"/>
+              </w:rPr>
+            </w:pPr>
+            <w:r>
+              <w:rPr>
+                <w:b/>
+                <w:lang w:val="es-GT"/>
+              </w:rPr>
+              <w:t>Gestión de Usuarios</w:t>
+            </w:r>
+          </w:p>
+          <w:p>
+            <w:pPr>
+              <w:pStyle w:val="Prrafodelista"/>
               <w:numPr>
                 <w:ilvl w:val="0"/>
-                <w:numId w:val="1"/>
+                <w:numId w:val="14"/>
               </w:numPr>
-              <w:spacing w:after="0" w:line="240" w:lineRule="auto"/>
-              <w:ind w:hanging="360"/>
-              <w:rPr>
-                <w:lang w:val="es-GT"/>
-              </w:rPr>
-            </w:pPr>
-            <w:r>
-              <w:rPr>
-                <w:lang w:val="es-GT"/>
-              </w:rPr>
-              <w:t>Creación de Ciclos Escolares</w:t>
-            </w:r>
-          </w:p>
-          <w:p>
-            <w:pPr>
+              <w:spacing w:after="0" w:line="256" w:lineRule="auto"/>
+              <w:jc w:val="both"/>
+              <w:rPr>
+                <w:lang w:val="es-GT"/>
+              </w:rPr>
+            </w:pPr>
+            <w:r>
+              <w:rPr>
+                <w:lang w:val="es-GT"/>
+              </w:rPr>
+              <w:t xml:space="preserve">Creación de </w:t>
+            </w:r>
+            <w:proofErr w:type="spellStart"/>
+            <w:r>
+              <w:rPr>
+                <w:lang w:val="es-GT"/>
+              </w:rPr>
+              <w:t>Login</w:t>
+            </w:r>
+            <w:proofErr w:type="spellEnd"/>
+            <w:r>
+              <w:rPr>
+                <w:lang w:val="es-GT"/>
+              </w:rPr>
+              <w:t xml:space="preserve"> - F</w:t>
+            </w:r>
+          </w:p>
+          <w:p>
+            <w:pPr>
+              <w:pStyle w:val="Prrafodelista"/>
               <w:numPr>
                 <w:ilvl w:val="0"/>
-                <w:numId w:val="1"/>
+                <w:numId w:val="14"/>
               </w:numPr>
-              <w:spacing w:after="0" w:line="240" w:lineRule="auto"/>
-              <w:ind w:hanging="360"/>
-              <w:rPr>
-                <w:lang w:val="es-GT"/>
-              </w:rPr>
-            </w:pPr>
-            <w:r>
-              <w:rPr>
-                <w:lang w:val="es-GT"/>
-              </w:rPr>
-              <w:t>Inscripción y asignación de alumnos.</w:t>
-            </w:r>
-          </w:p>
-          <w:p>
-            <w:pPr>
+              <w:spacing w:after="160" w:line="256" w:lineRule="auto"/>
+              <w:jc w:val="both"/>
+              <w:rPr>
+                <w:lang w:val="es-GT"/>
+              </w:rPr>
+            </w:pPr>
+            <w:r>
+              <w:rPr>
+                <w:lang w:val="es-GT"/>
+              </w:rPr>
+              <w:t>El administrador del sistema podrá crear nuevos usuarios y asignarles privilegios. - NF</w:t>
+            </w:r>
+          </w:p>
+          <w:p>
+            <w:pPr>
+              <w:pStyle w:val="Prrafodelista"/>
               <w:numPr>
                 <w:ilvl w:val="0"/>
-                <w:numId w:val="1"/>
+                <w:numId w:val="14"/>
               </w:numPr>
-              <w:spacing w:after="0" w:line="240" w:lineRule="auto"/>
-              <w:ind w:hanging="360"/>
-              <w:rPr>
-                <w:lang w:val="es-GT"/>
-              </w:rPr>
-            </w:pPr>
-            <w:r>
-              <w:rPr>
-                <w:lang w:val="es-GT"/>
-              </w:rPr>
-              <w:t>Ingreso de notas bimestrales.</w:t>
-            </w:r>
-          </w:p>
-          <w:p>
-            <w:pPr>
+              <w:spacing w:after="160" w:line="256" w:lineRule="auto"/>
+              <w:jc w:val="both"/>
+              <w:rPr>
+                <w:lang w:val="es-GT"/>
+              </w:rPr>
+            </w:pPr>
+            <w:r>
+              <w:rPr>
+                <w:lang w:val="es-GT"/>
+              </w:rPr>
+              <w:t>El administrador será el único usuario que pueda crear ciclos escolares. (privilegios de usuarios) - NF</w:t>
+            </w:r>
+          </w:p>
+          <w:p>
+            <w:pPr>
+              <w:pStyle w:val="Prrafodelista"/>
               <w:numPr>
                 <w:ilvl w:val="0"/>
-                <w:numId w:val="1"/>
+                <w:numId w:val="14"/>
               </w:numPr>
-              <w:spacing w:after="0" w:line="240" w:lineRule="auto"/>
-              <w:ind w:hanging="360"/>
-              <w:rPr>
-                <w:lang w:val="es-GT"/>
-              </w:rPr>
-            </w:pPr>
-            <w:r>
-              <w:rPr>
-                <w:lang w:val="es-GT"/>
-              </w:rPr>
-              <w:t>Registro y asignación de docentes.</w:t>
-            </w:r>
-          </w:p>
-          <w:p>
-            <w:pPr>
+              <w:spacing w:after="160" w:line="256" w:lineRule="auto"/>
+              <w:jc w:val="both"/>
+              <w:rPr>
+                <w:lang w:val="es-GT"/>
+              </w:rPr>
+            </w:pPr>
+            <w:r>
+              <w:rPr>
+                <w:lang w:val="es-GT"/>
+              </w:rPr>
+              <w:t>Los usos de las herramientas dentro del sistema serán limitadas según los privilegios de los usuarios. - F</w:t>
+            </w:r>
+          </w:p>
+          <w:p>
+            <w:pPr>
+              <w:pStyle w:val="Prrafodelista"/>
               <w:numPr>
                 <w:ilvl w:val="0"/>
-                <w:numId w:val="1"/>
+                <w:numId w:val="14"/>
               </w:numPr>
-              <w:spacing w:after="0" w:line="240" w:lineRule="auto"/>
-              <w:ind w:hanging="360"/>
-              <w:rPr>
-                <w:lang w:val="es-GT"/>
-              </w:rPr>
-            </w:pPr>
-            <w:r>
-              <w:rPr>
-                <w:lang w:val="es-GT"/>
-              </w:rPr>
-              <w:t>Creación de grados y secciones.</w:t>
-            </w:r>
-          </w:p>
-          <w:p>
-            <w:pPr>
-              <w:spacing w:after="0" w:line="240" w:lineRule="auto"/>
-              <w:rPr>
-                <w:lang w:val="es-GT"/>
-              </w:rPr>
-            </w:pPr>
+              <w:spacing w:after="160" w:line="256" w:lineRule="auto"/>
+              <w:jc w:val="both"/>
+              <w:rPr>
+                <w:lang w:val="es-GT"/>
+              </w:rPr>
+            </w:pPr>
+            <w:r>
+              <w:rPr>
+                <w:lang w:val="es-GT"/>
+              </w:rPr>
+              <w:t>El administrador creará las Áreas Curriculares predeterminadas para cada Grado. - NF</w:t>
+            </w:r>
+          </w:p>
+          <w:p>
+            <w:pPr>
+              <w:pStyle w:val="Prrafodelista"/>
+              <w:numPr>
+                <w:ilvl w:val="0"/>
+                <w:numId w:val="14"/>
+              </w:numPr>
+              <w:spacing w:after="0" w:line="256" w:lineRule="auto"/>
+              <w:jc w:val="both"/>
+              <w:rPr>
+                <w:lang w:val="es-GT"/>
+              </w:rPr>
+            </w:pPr>
+            <w:r>
+              <w:rPr>
+                <w:lang w:val="es-GT"/>
+              </w:rPr>
+              <w:t>Los maestros serán registrados por cualquier usuario con permiso de Secretaria. - NF</w:t>
+            </w:r>
+          </w:p>
+          <w:p>
+            <w:pPr>
+              <w:pStyle w:val="Prrafodelista"/>
+              <w:numPr>
+                <w:ilvl w:val="0"/>
+                <w:numId w:val="14"/>
+              </w:numPr>
+              <w:spacing w:after="0" w:line="256" w:lineRule="auto"/>
+              <w:jc w:val="both"/>
+              <w:rPr>
+                <w:lang w:val="es-GT"/>
+              </w:rPr>
+            </w:pPr>
+            <w:r>
+              <w:rPr>
+                <w:lang w:val="es-GT"/>
+              </w:rPr>
+              <w:t>Los grados y secciones podrán ser creados por cualquier usuario con permiso de Secretaria. - F</w:t>
+            </w:r>
+          </w:p>
+          <w:p>
+            <w:pPr>
+              <w:pStyle w:val="Prrafodelista"/>
+              <w:numPr>
+                <w:ilvl w:val="0"/>
+                <w:numId w:val="14"/>
+              </w:numPr>
+              <w:spacing w:after="0" w:line="256" w:lineRule="auto"/>
+              <w:jc w:val="both"/>
+              <w:rPr>
+                <w:lang w:val="es-GT"/>
+              </w:rPr>
+            </w:pPr>
+            <w:r>
+              <w:rPr>
+                <w:lang w:val="es-GT"/>
+              </w:rPr>
+              <w:t>La inscripción de alumnos podrá ser realizada por cualquier usuario con privilegios de Secretaria. -F</w:t>
+            </w:r>
+          </w:p>
+          <w:p>
+            <w:pPr>
+              <w:pStyle w:val="Prrafodelista"/>
+              <w:numPr>
+                <w:ilvl w:val="0"/>
+                <w:numId w:val="14"/>
+              </w:numPr>
+              <w:spacing w:after="160" w:line="256" w:lineRule="auto"/>
+              <w:jc w:val="both"/>
+              <w:rPr>
+                <w:lang w:val="es-GT"/>
+              </w:rPr>
+            </w:pPr>
+            <w:r>
+              <w:rPr>
+                <w:lang w:val="es-GT"/>
+              </w:rPr>
+              <w:t>El administrador es el único usuario que puede eliminar a otros usuarios. .NF</w:t>
+            </w:r>
+          </w:p>
+          <w:p>
+            <w:pPr>
+              <w:pStyle w:val="Prrafodelista"/>
+              <w:spacing w:after="0"/>
+              <w:jc w:val="both"/>
+              <w:rPr>
+                <w:lang w:val="es-GT"/>
+              </w:rPr>
+            </w:pPr>
+          </w:p>
+          <w:p>
+            <w:pPr>
+              <w:spacing w:after="0"/>
+              <w:jc w:val="both"/>
+              <w:rPr>
+                <w:b/>
+                <w:lang w:val="es-GT"/>
+              </w:rPr>
+            </w:pPr>
+            <w:r>
+              <w:rPr>
+                <w:b/>
+                <w:lang w:val="es-GT"/>
+              </w:rPr>
+              <w:t>Gestión de control de notas.</w:t>
+            </w:r>
+          </w:p>
+          <w:p>
+            <w:pPr>
+              <w:pStyle w:val="Prrafodelista"/>
+              <w:numPr>
+                <w:ilvl w:val="0"/>
+                <w:numId w:val="15"/>
+              </w:numPr>
+              <w:spacing w:after="160" w:line="256" w:lineRule="auto"/>
+              <w:jc w:val="both"/>
+              <w:rPr>
+                <w:lang w:val="es-GT"/>
+              </w:rPr>
+            </w:pPr>
+            <w:r>
+              <w:rPr>
+                <w:lang w:val="es-GT"/>
+              </w:rPr>
+              <w:t>En el contexto de Obtener Calificaciones los usuarios con privilegios de administración podrán crear las Unidades para asignar Nota a cada área curricular. - F</w:t>
+            </w:r>
+          </w:p>
+          <w:p>
+            <w:pPr>
+              <w:pStyle w:val="Prrafodelista"/>
+              <w:numPr>
+                <w:ilvl w:val="0"/>
+                <w:numId w:val="15"/>
+              </w:numPr>
+              <w:spacing w:after="160" w:line="256" w:lineRule="auto"/>
+              <w:jc w:val="both"/>
+              <w:rPr>
+                <w:lang w:val="es-GT"/>
+              </w:rPr>
+            </w:pPr>
+            <w:r>
+              <w:rPr>
+                <w:lang w:val="es-GT"/>
+              </w:rPr>
+              <w:t>En el contexto de obtener calificaciones se podrá imprimir una boleta por cada alumno. - NF</w:t>
+            </w:r>
+          </w:p>
+          <w:p>
+            <w:pPr>
+              <w:pStyle w:val="Prrafodelista"/>
+              <w:numPr>
+                <w:ilvl w:val="0"/>
+                <w:numId w:val="15"/>
+              </w:numPr>
+              <w:spacing w:after="160" w:line="256" w:lineRule="auto"/>
+              <w:jc w:val="both"/>
+              <w:rPr>
+                <w:lang w:val="es-GT"/>
+              </w:rPr>
+            </w:pPr>
+            <w:r>
+              <w:rPr>
+                <w:lang w:val="es-GT"/>
+              </w:rPr>
+              <w:t>Al final del ciclo escolar se podrá generar un Cuadro Prim con las notas de cada unidad del ciclo escolar de todas las áreas curriculares. -NF</w:t>
+            </w:r>
+          </w:p>
+          <w:p>
+            <w:pPr>
+              <w:pStyle w:val="Prrafodelista"/>
+              <w:numPr>
+                <w:ilvl w:val="0"/>
+                <w:numId w:val="15"/>
+              </w:numPr>
+              <w:spacing w:after="160" w:line="256" w:lineRule="auto"/>
+              <w:jc w:val="both"/>
+              <w:rPr>
+                <w:lang w:val="es-GT"/>
+              </w:rPr>
+            </w:pPr>
+            <w:r>
+              <w:rPr>
+                <w:lang w:val="es-GT"/>
+              </w:rPr>
+              <w:t>El sistema deberá ir realizando el promedio de cada área para obtener la nota final que se coloca en el cuadro Prim. - NF</w:t>
+            </w:r>
+          </w:p>
+          <w:p>
+            <w:pPr>
+              <w:pStyle w:val="Prrafodelista"/>
+              <w:numPr>
+                <w:ilvl w:val="0"/>
+                <w:numId w:val="15"/>
+              </w:numPr>
+              <w:spacing w:after="160" w:line="256" w:lineRule="auto"/>
+              <w:jc w:val="both"/>
+              <w:rPr>
+                <w:lang w:val="es-GT"/>
+              </w:rPr>
+            </w:pPr>
+            <w:r>
+              <w:rPr>
+                <w:lang w:val="es-GT"/>
+              </w:rPr>
+              <w:t xml:space="preserve">El sistema colocará como Aprobada al final del ciclo cada área que de un alumno que supere los 60 </w:t>
+            </w:r>
+            <w:proofErr w:type="gramStart"/>
+            <w:r>
+              <w:rPr>
+                <w:lang w:val="es-GT"/>
+              </w:rPr>
+              <w:t>puntos ,</w:t>
+            </w:r>
+            <w:proofErr w:type="gramEnd"/>
+            <w:r>
+              <w:rPr>
+                <w:lang w:val="es-GT"/>
+              </w:rPr>
+              <w:t xml:space="preserve"> de lo contrario será No Aprobada.  - NF</w:t>
+            </w:r>
+          </w:p>
+          <w:p>
+            <w:pPr>
+              <w:spacing w:after="0"/>
+              <w:jc w:val="both"/>
+              <w:rPr>
+                <w:b/>
+                <w:lang w:val="es-GT"/>
+              </w:rPr>
+            </w:pPr>
+            <w:r>
+              <w:rPr>
+                <w:b/>
+                <w:lang w:val="es-GT"/>
+              </w:rPr>
+              <w:t>Información de Personal</w:t>
+            </w:r>
+          </w:p>
+          <w:p>
+            <w:pPr>
+              <w:pStyle w:val="Prrafodelista"/>
+              <w:numPr>
+                <w:ilvl w:val="0"/>
+                <w:numId w:val="16"/>
+              </w:numPr>
+              <w:spacing w:after="160" w:line="256" w:lineRule="auto"/>
+              <w:jc w:val="both"/>
+              <w:rPr>
+                <w:lang w:val="es-GT"/>
+              </w:rPr>
+            </w:pPr>
+            <w:r>
+              <w:rPr>
+                <w:lang w:val="es-GT"/>
+              </w:rPr>
+              <w:t>Se debe contar con un formulario para recopilar los datos de los maestros. - F</w:t>
+            </w:r>
+          </w:p>
+          <w:p>
+            <w:pPr>
+              <w:spacing w:after="0"/>
+              <w:jc w:val="both"/>
+              <w:rPr>
+                <w:lang w:val="es-GT"/>
+              </w:rPr>
+            </w:pPr>
+          </w:p>
+          <w:p>
+            <w:pPr>
+              <w:spacing w:after="0"/>
+              <w:jc w:val="both"/>
+              <w:rPr>
+                <w:b/>
+                <w:lang w:val="es-GT"/>
+              </w:rPr>
+            </w:pPr>
+            <w:r>
+              <w:rPr>
+                <w:b/>
+                <w:lang w:val="es-GT"/>
+              </w:rPr>
+              <w:t>Funcionalidad del sistema</w:t>
+            </w:r>
+          </w:p>
+          <w:p>
+            <w:pPr>
+              <w:pStyle w:val="Prrafodelista"/>
+              <w:numPr>
+                <w:ilvl w:val="0"/>
+                <w:numId w:val="17"/>
+              </w:numPr>
+              <w:spacing w:after="160" w:line="256" w:lineRule="auto"/>
+              <w:jc w:val="both"/>
+              <w:rPr>
+                <w:lang w:val="es-GT"/>
+              </w:rPr>
+            </w:pPr>
+            <w:r>
+              <w:rPr>
+                <w:lang w:val="es-GT"/>
+              </w:rPr>
+              <w:t>Al momento de crear un ciclo nuevo los alumnos aprobados del ciclo anterior se inscribirán en el grado superior inmediato. - F</w:t>
+            </w:r>
+          </w:p>
+          <w:p>
+            <w:pPr>
+              <w:pStyle w:val="Prrafodelista"/>
+              <w:numPr>
+                <w:ilvl w:val="0"/>
+                <w:numId w:val="17"/>
+              </w:numPr>
+              <w:spacing w:after="160" w:line="256" w:lineRule="auto"/>
+              <w:jc w:val="both"/>
+              <w:rPr>
+                <w:lang w:val="es-GT"/>
+              </w:rPr>
+            </w:pPr>
+            <w:r>
+              <w:rPr>
+                <w:lang w:val="es-GT"/>
+              </w:rPr>
+              <w:t>Los alumnos almacenados en el sistema solo deberán de validar o actualizar los datos del sistema al momento de la inscripción. - F</w:t>
+            </w:r>
+          </w:p>
+          <w:p>
+            <w:pPr>
+              <w:pStyle w:val="Prrafodelista"/>
+              <w:numPr>
+                <w:ilvl w:val="0"/>
+                <w:numId w:val="17"/>
+              </w:numPr>
+              <w:spacing w:after="160" w:line="256" w:lineRule="auto"/>
+              <w:jc w:val="both"/>
+              <w:rPr>
+                <w:lang w:val="es-GT"/>
+              </w:rPr>
+            </w:pPr>
+            <w:r>
+              <w:rPr>
+                <w:lang w:val="es-GT"/>
+              </w:rPr>
+              <w:lastRenderedPageBreak/>
+              <w:t>La pantalla inicial debe presentar de forma accesible las siguientes opciones: Estudiantes, Notas, Personal, Administración - F</w:t>
+            </w:r>
+          </w:p>
+          <w:p>
+            <w:pPr>
+              <w:jc w:val="both"/>
+              <w:rPr>
+                <w:b/>
+                <w:lang w:val="es-GT"/>
+              </w:rPr>
+            </w:pPr>
+            <w:r>
+              <w:rPr>
+                <w:b/>
+                <w:lang w:val="es-GT"/>
+              </w:rPr>
+              <w:t>Gestión de inscripción</w:t>
+            </w:r>
+          </w:p>
+          <w:p>
+            <w:pPr>
+              <w:pStyle w:val="Prrafodelista"/>
+              <w:numPr>
+                <w:ilvl w:val="0"/>
+                <w:numId w:val="18"/>
+              </w:numPr>
+              <w:spacing w:after="160" w:line="256" w:lineRule="auto"/>
+              <w:jc w:val="both"/>
+              <w:rPr>
+                <w:lang w:val="es-GT"/>
+              </w:rPr>
+            </w:pPr>
+            <w:r>
+              <w:rPr>
+                <w:lang w:val="es-GT"/>
+              </w:rPr>
+              <w:t>En el contexto de Inscribir Alumnos se deberán llenar los siguientes formularios: Datos del Estudiante</w:t>
+            </w:r>
+            <w:proofErr w:type="gramStart"/>
+            <w:r>
+              <w:rPr>
+                <w:lang w:val="es-GT"/>
+              </w:rPr>
+              <w:t>, ,</w:t>
+            </w:r>
+            <w:proofErr w:type="gramEnd"/>
+            <w:r>
+              <w:rPr>
+                <w:lang w:val="es-GT"/>
+              </w:rPr>
+              <w:t xml:space="preserve"> Reglamento y Convenio de Pagos. - F</w:t>
+            </w:r>
+          </w:p>
+          <w:p>
+            <w:pPr>
+              <w:pStyle w:val="Prrafodelista"/>
+              <w:numPr>
+                <w:ilvl w:val="0"/>
+                <w:numId w:val="18"/>
+              </w:numPr>
+              <w:spacing w:after="160" w:line="256" w:lineRule="auto"/>
+              <w:jc w:val="both"/>
+              <w:rPr>
+                <w:lang w:val="es-GT"/>
+              </w:rPr>
+            </w:pPr>
+            <w:r>
+              <w:rPr>
+                <w:lang w:val="es-GT"/>
+              </w:rPr>
+              <w:t xml:space="preserve">En el contexto de Inscribir </w:t>
+            </w:r>
+            <w:proofErr w:type="spellStart"/>
+            <w:r>
+              <w:rPr>
+                <w:lang w:val="es-GT"/>
+              </w:rPr>
+              <w:t>mnos</w:t>
+            </w:r>
+            <w:proofErr w:type="spellEnd"/>
+            <w:r>
+              <w:rPr>
+                <w:lang w:val="es-GT"/>
+              </w:rPr>
+              <w:t xml:space="preserve"> luego de llenar los formularios correspondientes se podrá imprimir cada uno de ellos para ser firmados por el Encargado el Estudiante. - F</w:t>
+            </w:r>
+          </w:p>
+          <w:p>
+            <w:pPr>
+              <w:pStyle w:val="Prrafodelista"/>
+              <w:numPr>
+                <w:ilvl w:val="0"/>
+                <w:numId w:val="18"/>
+              </w:numPr>
+              <w:spacing w:after="160" w:line="256" w:lineRule="auto"/>
+              <w:jc w:val="both"/>
+              <w:rPr>
+                <w:lang w:val="es-GT"/>
+              </w:rPr>
+            </w:pPr>
+            <w:r>
+              <w:rPr>
+                <w:lang w:val="es-GT"/>
+              </w:rPr>
+              <w:t>Los datos del Estudiante podrán ser actualizados. - NF</w:t>
+            </w:r>
+          </w:p>
+          <w:p>
+            <w:pPr>
+              <w:spacing w:after="0" w:line="240" w:lineRule="auto"/>
+              <w:rPr>
+                <w:lang w:val="es-GT"/>
+              </w:rPr>
+            </w:pPr>
+          </w:p>
+          <w:p>
+            <w:pPr>
+              <w:spacing w:after="0" w:line="240" w:lineRule="auto"/>
+              <w:rPr>
+                <w:sz w:val="22"/>
+                <w:lang w:val="es-GT"/>
+              </w:rPr>
+            </w:pPr>
+            <w:r>
+              <w:rPr>
+                <w:sz w:val="22"/>
+                <w:lang w:val="es-GT"/>
+              </w:rPr>
+              <w:t xml:space="preserve">Para su mayor comprensión se agruparon los requerimientos según el contexto y las funciones que desempeñan dentro del sistema.  </w:t>
+            </w:r>
+          </w:p>
+          <w:p>
+            <w:pPr>
+              <w:spacing w:after="0" w:line="240" w:lineRule="auto"/>
+              <w:rPr>
+                <w:sz w:val="22"/>
+                <w:lang w:val="es-GT"/>
+              </w:rPr>
+            </w:pPr>
+          </w:p>
+          <w:p>
+            <w:pPr>
+              <w:spacing w:after="0" w:line="240" w:lineRule="auto"/>
+              <w:rPr>
+                <w:lang w:val="es-GT"/>
+              </w:rPr>
+            </w:pPr>
+            <w:r>
+              <w:rPr>
+                <w:sz w:val="22"/>
+                <w:lang w:val="es-GT"/>
+              </w:rPr>
+              <w:t>Se agregó una etiqueta a cada uno para identificarlos como funcionales (F), y no funcionales (NF)</w:t>
+            </w:r>
           </w:p>
         </w:tc>
       </w:tr>
@@ -3433,7 +4041,21 @@
               <w:rPr>
                 <w:lang w:val="es-GT"/>
               </w:rPr>
-              <w:t xml:space="preserve">El stakeholder es el punto de contacto más importante con el cliente para el equipo de trabajo durante el desarrollo del proyecto.    </w:t>
+              <w:t xml:space="preserve">El </w:t>
+            </w:r>
+            <w:proofErr w:type="spellStart"/>
+            <w:r>
+              <w:rPr>
+                <w:lang w:val="es-GT"/>
+              </w:rPr>
+              <w:t>stakeholder</w:t>
+            </w:r>
+            <w:proofErr w:type="spellEnd"/>
+            <w:r>
+              <w:rPr>
+                <w:lang w:val="es-GT"/>
+              </w:rPr>
+              <w:t xml:space="preserve"> es el punto de contacto más importante con el cliente para el equipo de trabajo durante el desarrollo del proyecto.    </w:t>
             </w:r>
           </w:p>
           <w:p>
@@ -3543,7 +4165,21 @@
               <w:rPr>
                 <w:lang w:val="es-GT"/>
               </w:rPr>
-              <w:t>Restricciones respecto de los procesos a seguir (políticas y procedimientos definidos para ellos ya sea por el área interna  o por la organización).</w:t>
+              <w:t xml:space="preserve">Restricciones respecto de los procesos a seguir (políticas y procedimientos definidos para ellos ya sea por el área </w:t>
+            </w:r>
+            <w:proofErr w:type="gramStart"/>
+            <w:r>
+              <w:rPr>
+                <w:lang w:val="es-GT"/>
+              </w:rPr>
+              <w:t>interna  o</w:t>
+            </w:r>
+            <w:proofErr w:type="gramEnd"/>
+            <w:r>
+              <w:rPr>
+                <w:lang w:val="es-GT"/>
+              </w:rPr>
+              <w:t xml:space="preserve"> por la organización).</w:t>
             </w:r>
           </w:p>
           <w:p>
@@ -3767,7 +4403,55 @@
                 <w:rFonts w:eastAsia="Times New Roman"/>
                 <w:lang w:eastAsia="es-VE"/>
               </w:rPr>
-              <w:t>Mala comunicación entre el Product Owner y Proyect Manager.</w:t>
+              <w:t xml:space="preserve">Mala comunicación entre el </w:t>
+            </w:r>
+            <w:proofErr w:type="spellStart"/>
+            <w:r>
+              <w:rPr>
+                <w:rFonts w:eastAsia="Times New Roman"/>
+                <w:lang w:eastAsia="es-VE"/>
+              </w:rPr>
+              <w:t>Product</w:t>
+            </w:r>
+            <w:proofErr w:type="spellEnd"/>
+            <w:r>
+              <w:rPr>
+                <w:rFonts w:eastAsia="Times New Roman"/>
+                <w:lang w:eastAsia="es-VE"/>
+              </w:rPr>
+              <w:t xml:space="preserve"> </w:t>
+            </w:r>
+            <w:proofErr w:type="spellStart"/>
+            <w:r>
+              <w:rPr>
+                <w:rFonts w:eastAsia="Times New Roman"/>
+                <w:lang w:eastAsia="es-VE"/>
+              </w:rPr>
+              <w:t>Owner</w:t>
+            </w:r>
+            <w:proofErr w:type="spellEnd"/>
+            <w:r>
+              <w:rPr>
+                <w:rFonts w:eastAsia="Times New Roman"/>
+                <w:lang w:eastAsia="es-VE"/>
+              </w:rPr>
+              <w:t xml:space="preserve"> y </w:t>
+            </w:r>
+            <w:proofErr w:type="spellStart"/>
+            <w:r>
+              <w:rPr>
+                <w:rFonts w:eastAsia="Times New Roman"/>
+                <w:lang w:eastAsia="es-VE"/>
+              </w:rPr>
+              <w:t>Proyect</w:t>
+            </w:r>
+            <w:proofErr w:type="spellEnd"/>
+            <w:r>
+              <w:rPr>
+                <w:rFonts w:eastAsia="Times New Roman"/>
+                <w:lang w:eastAsia="es-VE"/>
+              </w:rPr>
+              <w:t xml:space="preserve"> Manager.</w:t>
             </w:r>
           </w:p>
           <w:p>
@@ -4429,6 +5113,7 @@
               </w:rPr>
               <w:t xml:space="preserve">9% del monto de </w:t>
             </w:r>
+            <w:proofErr w:type="spellStart"/>
             <w:r>
               <w:rPr>
                 <w:lang w:val="es-GT"/>
@@ -4436,6 +5121,7 @@
               <w:lastRenderedPageBreak/>
               <w:t>inversion</w:t>
             </w:r>
+            <w:proofErr w:type="spellEnd"/>
           </w:p>
         </w:tc>
         <w:tc>
@@ -4478,7 +5164,29 @@
           <w:szCs w:val="32"/>
           <w:lang w:val="es-GT"/>
         </w:rPr>
-        <w:t>Lista de Interesados (stakeholders)</w:t>
+        <w:t>Lista de Interesados (</w:t>
+      </w:r>
+      <w:proofErr w:type="spellStart"/>
+      <w:r>
+        <w:rPr>
+          <w:b/>
+          <w:color w:val="365F91"/>
+          <w:sz w:val="32"/>
+          <w:szCs w:val="32"/>
+          <w:lang w:val="es-GT"/>
+        </w:rPr>
+        <w:t>stakeholders</w:t>
+      </w:r>
+      <w:proofErr w:type="spellEnd"/>
+      <w:r>
+        <w:rPr>
+          <w:b/>
+          <w:color w:val="365F91"/>
+          <w:sz w:val="32"/>
+          <w:szCs w:val="32"/>
+          <w:lang w:val="es-GT"/>
+        </w:rPr>
+        <w:t>)</w:t>
       </w:r>
     </w:p>
     <w:tbl>
@@ -4751,12 +5459,21 @@
                 <w:lang w:val="es-GT"/>
               </w:rPr>
             </w:pPr>
+            <w:proofErr w:type="spellStart"/>
             <w:r>
               <w:rPr>
                 <w:b/>
                 <w:lang w:val="es-GT"/>
               </w:rPr>
-              <w:t>Berly Carolina Jaqu</w:t>
+              <w:t>Berly</w:t>
+            </w:r>
+            <w:proofErr w:type="spellEnd"/>
+            <w:r>
+              <w:rPr>
+                <w:b/>
+                <w:lang w:val="es-GT"/>
+              </w:rPr>
+              <w:t xml:space="preserve"> Carolina Jaqu</w:t>
             </w:r>
             <w:r>
               <w:rPr>
@@ -4835,7 +5552,23 @@
                 <w:b/>
                 <w:lang w:val="es-GT"/>
               </w:rPr>
-              <w:t>Roberto Abisaí Mansilla</w:t>
+              <w:t xml:space="preserve">Roberto </w:t>
+            </w:r>
+            <w:proofErr w:type="spellStart"/>
+            <w:r>
+              <w:rPr>
+                <w:b/>
+                <w:lang w:val="es-GT"/>
+              </w:rPr>
+              <w:t>Abisaí</w:t>
+            </w:r>
+            <w:proofErr w:type="spellEnd"/>
+            <w:r>
+              <w:rPr>
+                <w:b/>
+                <w:lang w:val="es-GT"/>
+              </w:rPr>
+              <w:t xml:space="preserve"> Mansilla</w:t>
             </w:r>
           </w:p>
         </w:tc>
@@ -5229,55 +5962,25 @@
                 <w:sz w:val="22"/>
                 <w:lang w:val="es-GT" w:eastAsia="es-VE"/>
               </w:rPr>
-              <w:t>Diseño de software</w:t>
-            </w:r>
+              <w:t>Diseño de software acorde a los requerimientos de la parte interesada (</w:t>
+            </w:r>
+            <w:proofErr w:type="spellStart"/>
             <w:r>
               <w:rPr>
                 <w:rFonts w:eastAsia="Times New Roman"/>
                 <w:sz w:val="22"/>
                 <w:lang w:val="es-GT" w:eastAsia="es-VE"/>
               </w:rPr>
-              <w:t xml:space="preserve"> </w:t>
-            </w:r>
+              <w:t>stakeholder</w:t>
+            </w:r>
+            <w:proofErr w:type="spellEnd"/>
             <w:r>
               <w:rPr>
                 <w:rFonts w:eastAsia="Times New Roman"/>
                 <w:sz w:val="22"/>
                 <w:lang w:val="es-GT" w:eastAsia="es-VE"/>
               </w:rPr>
-              <w:t>acorde a los requerimientos</w:t>
-            </w:r>
-            <w:r>
-              <w:rPr>
-                <w:rFonts w:eastAsia="Times New Roman"/>
-                <w:sz w:val="22"/>
-                <w:lang w:val="es-GT" w:eastAsia="es-VE"/>
-              </w:rPr>
-              <w:t xml:space="preserve"> </w:t>
-            </w:r>
-            <w:r>
-              <w:rPr>
-                <w:rFonts w:eastAsia="Times New Roman"/>
-                <w:sz w:val="22"/>
-                <w:lang w:val="es-GT" w:eastAsia="es-VE"/>
-              </w:rPr>
-              <w:t>de la parte interesada</w:t>
-            </w:r>
-            <w:r>
-              <w:rPr>
-                <w:rFonts w:eastAsia="Times New Roman"/>
-                <w:sz w:val="22"/>
-                <w:lang w:val="es-GT" w:eastAsia="es-VE"/>
-              </w:rPr>
-              <w:t xml:space="preserve"> </w:t>
-            </w:r>
-            <w:r>
-              <w:rPr>
-                <w:rFonts w:eastAsia="Times New Roman"/>
-                <w:sz w:val="22"/>
-                <w:lang w:val="es-GT" w:eastAsia="es-VE"/>
-              </w:rPr>
-              <w:t>(stakeholder)</w:t>
+              <w:t>)</w:t>
             </w:r>
           </w:p>
         </w:tc>
@@ -5295,12 +5998,21 @@
                 <w:lang w:val="es-GT" w:eastAsia="es-VE"/>
               </w:rPr>
             </w:pPr>
-            <w:r>
-              <w:rPr>
-                <w:rFonts w:eastAsia="Times New Roman"/>
-                <w:lang w:val="es-GT" w:eastAsia="es-VE"/>
-              </w:rPr>
-              <w:t>Proyect Manager.</w:t>
+            <w:proofErr w:type="spellStart"/>
+            <w:r>
+              <w:rPr>
+                <w:rFonts w:eastAsia="Times New Roman"/>
+                <w:lang w:val="es-GT" w:eastAsia="es-VE"/>
+              </w:rPr>
+              <w:t>Proyect</w:t>
+            </w:r>
+            <w:proofErr w:type="spellEnd"/>
+            <w:r>
+              <w:rPr>
+                <w:rFonts w:eastAsia="Times New Roman"/>
+                <w:lang w:val="es-GT" w:eastAsia="es-VE"/>
+              </w:rPr>
+              <w:t xml:space="preserve"> Manager.</w:t>
             </w:r>
           </w:p>
         </w:tc>
@@ -5634,28 +6346,28 @@
     </w:p>
     <w:p>
       <w:pPr>
-        <w:pStyle w:val="Ttulo2"/>
-        <w:rPr>
+        <w:spacing w:before="100" w:after="100" w:line="240" w:lineRule="auto"/>
+        <w:rPr>
+          <w:b/>
+          <w:color w:val="365F91"/>
+          <w:sz w:val="32"/>
+          <w:szCs w:val="32"/>
           <w:lang w:val="es-GT"/>
         </w:rPr>
       </w:pPr>
       <w:bookmarkStart w:id="20" w:name="h.44sinio" w:colFirst="0" w:colLast="0"/>
       <w:bookmarkStart w:id="21" w:name="_Toc357952287"/>
+      <w:bookmarkStart w:id="22" w:name="_GoBack"/>
       <w:bookmarkEnd w:id="20"/>
       <w:r>
         <w:rPr>
-          <w:lang w:val="es-GT"/>
-        </w:rPr>
-        <w:t>Niveles</w:t>
-      </w:r>
-      <w:r>
-        <w:t xml:space="preserve"> </w:t>
-      </w:r>
-      <w:r>
-        <w:rPr>
-          <w:lang w:val="es-GT"/>
-        </w:rPr>
-        <w:t>de autoridad</w:t>
+          <w:b/>
+          <w:color w:val="365F91"/>
+          <w:sz w:val="32"/>
+          <w:szCs w:val="32"/>
+          <w:lang w:val="es-GT"/>
+        </w:rPr>
+        <w:t>Niveles de autoridad</w:t>
       </w:r>
       <w:bookmarkEnd w:id="21"/>
     </w:p>
@@ -5683,6 +6395,7 @@
             <w:tcW w:w="4381" w:type="dxa"/>
             <w:shd w:val="clear" w:color="auto" w:fill="auto"/>
           </w:tcPr>
+          <w:bookmarkEnd w:id="22"/>
           <w:p>
             <w:pPr>
               <w:spacing w:after="0" w:line="240" w:lineRule="auto"/>
@@ -5749,7 +6462,23 @@
                 <w:rFonts w:eastAsia="Times New Roman"/>
                 <w:lang w:val="es-GT" w:eastAsia="es-VE"/>
               </w:rPr>
-              <w:t>Decisiones de personal (Staffing)</w:t>
+              <w:t>Decisiones de personal (</w:t>
+            </w:r>
+            <w:proofErr w:type="spellStart"/>
+            <w:r>
+              <w:rPr>
+                <w:rFonts w:eastAsia="Times New Roman"/>
+                <w:lang w:val="es-GT" w:eastAsia="es-VE"/>
+              </w:rPr>
+              <w:t>Staffing</w:t>
+            </w:r>
+            <w:proofErr w:type="spellEnd"/>
+            <w:r>
+              <w:rPr>
+                <w:rFonts w:eastAsia="Times New Roman"/>
+                <w:lang w:val="es-GT" w:eastAsia="es-VE"/>
+              </w:rPr>
+              <w:t>)</w:t>
             </w:r>
           </w:p>
         </w:tc>
@@ -5782,7 +6511,39 @@
                 <w:rFonts w:eastAsia="Times New Roman"/>
                 <w:lang w:val="es-GT" w:eastAsia="es-VE"/>
               </w:rPr>
-              <w:t>El Proyect Manager queda con la libertad de decidir la permanencia del personal así como la adquisición de nuevos elementos</w:t>
+              <w:t xml:space="preserve">El </w:t>
+            </w:r>
+            <w:proofErr w:type="spellStart"/>
+            <w:r>
+              <w:rPr>
+                <w:rFonts w:eastAsia="Times New Roman"/>
+                <w:lang w:val="es-GT" w:eastAsia="es-VE"/>
+              </w:rPr>
+              <w:t>Proyect</w:t>
+            </w:r>
+            <w:proofErr w:type="spellEnd"/>
+            <w:r>
+              <w:rPr>
+                <w:rFonts w:eastAsia="Times New Roman"/>
+                <w:lang w:val="es-GT" w:eastAsia="es-VE"/>
+              </w:rPr>
+              <w:t xml:space="preserve"> Manager queda con la libertad de decidir la permanencia del </w:t>
+            </w:r>
+            <w:proofErr w:type="gramStart"/>
+            <w:r>
+              <w:rPr>
+                <w:rFonts w:eastAsia="Times New Roman"/>
+                <w:lang w:val="es-GT" w:eastAsia="es-VE"/>
+              </w:rPr>
+              <w:t>personal</w:t>
+            </w:r>
+            <w:proofErr w:type="gramEnd"/>
+            <w:r>
+              <w:rPr>
+                <w:rFonts w:eastAsia="Times New Roman"/>
+                <w:lang w:val="es-GT" w:eastAsia="es-VE"/>
+              </w:rPr>
+              <w:t xml:space="preserve"> así como la adquisición de nuevos elementos</w:t>
             </w:r>
           </w:p>
           <w:p>
@@ -5864,7 +6625,55 @@
                 <w:rFonts w:eastAsia="Times New Roman"/>
                 <w:lang w:val="es-GT" w:eastAsia="es-VE"/>
               </w:rPr>
-              <w:t xml:space="preserve">n trabajo en conjunto del proyect manager y el product owner </w:t>
+              <w:t xml:space="preserve">n trabajo en conjunto del </w:t>
+            </w:r>
+            <w:proofErr w:type="spellStart"/>
+            <w:r>
+              <w:rPr>
+                <w:rFonts w:eastAsia="Times New Roman"/>
+                <w:lang w:val="es-GT" w:eastAsia="es-VE"/>
+              </w:rPr>
+              <w:t>proyect</w:t>
+            </w:r>
+            <w:proofErr w:type="spellEnd"/>
+            <w:r>
+              <w:rPr>
+                <w:rFonts w:eastAsia="Times New Roman"/>
+                <w:lang w:val="es-GT" w:eastAsia="es-VE"/>
+              </w:rPr>
+              <w:t xml:space="preserve"> manager y el </w:t>
+            </w:r>
+            <w:proofErr w:type="spellStart"/>
+            <w:r>
+              <w:rPr>
+                <w:rFonts w:eastAsia="Times New Roman"/>
+                <w:lang w:val="es-GT" w:eastAsia="es-VE"/>
+              </w:rPr>
+              <w:t>product</w:t>
+            </w:r>
+            <w:proofErr w:type="spellEnd"/>
+            <w:r>
+              <w:rPr>
+                <w:rFonts w:eastAsia="Times New Roman"/>
+                <w:lang w:val="es-GT" w:eastAsia="es-VE"/>
+              </w:rPr>
+              <w:t xml:space="preserve"> </w:t>
+            </w:r>
+            <w:proofErr w:type="spellStart"/>
+            <w:r>
+              <w:rPr>
+                <w:rFonts w:eastAsia="Times New Roman"/>
+                <w:lang w:val="es-GT" w:eastAsia="es-VE"/>
+              </w:rPr>
+              <w:t>owner</w:t>
+            </w:r>
+            <w:proofErr w:type="spellEnd"/>
+            <w:r>
+              <w:rPr>
+                <w:rFonts w:eastAsia="Times New Roman"/>
+                <w:lang w:val="es-GT" w:eastAsia="es-VE"/>
+              </w:rPr>
+              <w:t xml:space="preserve"> </w:t>
             </w:r>
             <w:r>
               <w:rPr>
@@ -6014,7 +6823,23 @@
                 <w:rFonts w:eastAsia="Times New Roman"/>
                 <w:lang w:val="es-GT" w:eastAsia="es-VE"/>
               </w:rPr>
-              <w:t>El Proyect manager es el responsable directo de dar solución a cualquier conflicto que se de en el proyecto.</w:t>
+              <w:t xml:space="preserve">El </w:t>
+            </w:r>
+            <w:proofErr w:type="spellStart"/>
+            <w:r>
+              <w:rPr>
+                <w:rFonts w:eastAsia="Times New Roman"/>
+                <w:lang w:val="es-GT" w:eastAsia="es-VE"/>
+              </w:rPr>
+              <w:t>Proyect</w:t>
+            </w:r>
+            <w:proofErr w:type="spellEnd"/>
+            <w:r>
+              <w:rPr>
+                <w:rFonts w:eastAsia="Times New Roman"/>
+                <w:lang w:val="es-GT" w:eastAsia="es-VE"/>
+              </w:rPr>
+              <w:t xml:space="preserve"> manager es el responsable directo de dar solución a cualquier conflicto que se de en el proyecto.</w:t>
             </w:r>
           </w:p>
           <w:p>
@@ -6073,14 +6898,34 @@
                 <w:lang w:val="es-GT" w:eastAsia="es-VE"/>
               </w:rPr>
             </w:pPr>
+            <w:proofErr w:type="spellStart"/>
             <w:r>
               <w:rPr>
                 <w:rFonts w:eastAsia="Times New Roman"/>
                 <w:sz w:val="24"/>
                 <w:lang w:val="es-GT" w:eastAsia="es-VE"/>
               </w:rPr>
-              <w:t>Product Owner</w:t>
-            </w:r>
+              <w:t>Product</w:t>
+            </w:r>
+            <w:proofErr w:type="spellEnd"/>
+            <w:r>
+              <w:rPr>
+                <w:rFonts w:eastAsia="Times New Roman"/>
+                <w:sz w:val="24"/>
+                <w:lang w:val="es-GT" w:eastAsia="es-VE"/>
+              </w:rPr>
+              <w:t xml:space="preserve"> </w:t>
+            </w:r>
+            <w:proofErr w:type="spellStart"/>
+            <w:r>
+              <w:rPr>
+                <w:rFonts w:eastAsia="Times New Roman"/>
+                <w:sz w:val="24"/>
+                <w:lang w:val="es-GT" w:eastAsia="es-VE"/>
+              </w:rPr>
+              <w:t>Owner</w:t>
+            </w:r>
+            <w:proofErr w:type="spellEnd"/>
           </w:p>
           <w:p>
             <w:pPr>
@@ -6096,13 +6941,23 @@
                 <w:lang w:val="es-GT" w:eastAsia="es-VE"/>
               </w:rPr>
             </w:pPr>
+            <w:proofErr w:type="spellStart"/>
             <w:r>
               <w:rPr>
                 <w:rFonts w:eastAsia="Times New Roman"/>
                 <w:sz w:val="24"/>
                 <w:lang w:val="es-GT" w:eastAsia="es-VE"/>
               </w:rPr>
-              <w:t>Product Manager</w:t>
+              <w:t>Product</w:t>
+            </w:r>
+            <w:proofErr w:type="spellEnd"/>
+            <w:r>
+              <w:rPr>
+                <w:rFonts w:eastAsia="Times New Roman"/>
+                <w:sz w:val="24"/>
+                <w:lang w:val="es-GT" w:eastAsia="es-VE"/>
+              </w:rPr>
+              <w:t xml:space="preserve"> Manager</w:t>
             </w:r>
           </w:p>
           <w:p>
@@ -6120,13 +6975,73 @@
     </w:tbl>
     <w:p>
       <w:pPr>
-        <w:pStyle w:val="Ttulo1"/>
-      </w:pPr>
-      <w:bookmarkStart w:id="22" w:name="_Toc357952288"/>
+        <w:spacing w:before="100" w:after="100" w:line="240" w:lineRule="auto"/>
+        <w:rPr>
+          <w:b/>
+          <w:color w:val="365F91"/>
+          <w:sz w:val="32"/>
+          <w:szCs w:val="32"/>
+          <w:lang w:val="es-GT"/>
+        </w:rPr>
+      </w:pPr>
+      <w:bookmarkStart w:id="23" w:name="_Toc357952288"/>
+    </w:p>
+    <w:p>
+      <w:pPr>
+        <w:spacing w:before="100" w:after="100" w:line="240" w:lineRule="auto"/>
+        <w:rPr>
+          <w:b/>
+          <w:color w:val="365F91"/>
+          <w:sz w:val="32"/>
+          <w:szCs w:val="32"/>
+          <w:lang w:val="es-GT"/>
+        </w:rPr>
+      </w:pPr>
       <w:r>
-        <w:t>Personal y recursos preasignados</w:t>
+        <w:rPr>
+          <w:b/>
+          <w:color w:val="365F91"/>
+          <w:sz w:val="32"/>
+          <w:szCs w:val="32"/>
+          <w:lang w:val="es-GT"/>
+        </w:rPr>
+        <w:t xml:space="preserve">Personal y </w:t>
       </w:r>
-      <w:bookmarkEnd w:id="22"/>
+      <w:proofErr w:type="spellStart"/>
+      <w:r>
+        <w:rPr>
+          <w:b/>
+          <w:color w:val="365F91"/>
+          <w:sz w:val="32"/>
+          <w:szCs w:val="32"/>
+          <w:lang w:val="es-GT"/>
+        </w:rPr>
+        <w:t>recursos</w:t>
+      </w:r>
+      <w:proofErr w:type="spellEnd"/>
+      <w:r>
+        <w:rPr>
+          <w:b/>
+          <w:color w:val="365F91"/>
+          <w:sz w:val="32"/>
+          <w:szCs w:val="32"/>
+          <w:lang w:val="es-GT"/>
+        </w:rPr>
+        <w:t xml:space="preserve"> </w:t>
+      </w:r>
+      <w:proofErr w:type="spellStart"/>
+      <w:r>
+        <w:rPr>
+          <w:b/>
+          <w:color w:val="365F91"/>
+          <w:sz w:val="32"/>
+          <w:szCs w:val="32"/>
+          <w:lang w:val="es-GT"/>
+        </w:rPr>
+        <w:t>preasignados</w:t>
+      </w:r>
+      <w:bookmarkEnd w:id="23"/>
+      <w:proofErr w:type="spellEnd"/>
     </w:p>
     <w:tbl>
       <w:tblPr>
@@ -6390,8 +7305,23 @@
                 <w:rFonts w:eastAsia="Times New Roman"/>
                 <w:lang w:val="es-GT" w:eastAsia="es-VE"/>
               </w:rPr>
-              <w:lastRenderedPageBreak/>
-              <w:t>Herramientas de testing de software</w:t>
+              <w:t xml:space="preserve">Herramientas de </w:t>
+            </w:r>
+            <w:proofErr w:type="spellStart"/>
+            <w:r>
+              <w:rPr>
+                <w:rFonts w:eastAsia="Times New Roman"/>
+                <w:lang w:val="es-GT" w:eastAsia="es-VE"/>
+              </w:rPr>
+              <w:t>testing</w:t>
+            </w:r>
+            <w:proofErr w:type="spellEnd"/>
+            <w:r>
+              <w:rPr>
+                <w:rFonts w:eastAsia="Times New Roman"/>
+                <w:lang w:val="es-GT" w:eastAsia="es-VE"/>
+              </w:rPr>
+              <w:t xml:space="preserve"> de software</w:t>
             </w:r>
           </w:p>
         </w:tc>
@@ -6838,8 +7768,6 @@
                 <w:lang w:val="es-GT"/>
               </w:rPr>
             </w:pPr>
-            <w:bookmarkStart w:id="23" w:name="_GoBack"/>
-            <w:bookmarkEnd w:id="23"/>
           </w:p>
         </w:tc>
         <w:tc>
@@ -7116,6 +8044,345 @@
 <file path=word/numbering.xml><?xml version="1.0" encoding="utf-8"?>
 <w:numbering xmlns:wpc="http://schemas.microsoft.com/office/word/2010/wordprocessingCanvas" xmlns:cx="http://schemas.microsoft.com/office/drawing/2014/chartex" xmlns:cx1="http://schemas.microsoft.com/office/drawing/2015/9/8/chartex" xmlns:cx2="http://schemas.microsoft.com/office/drawing/2015/10/21/chartex" xmlns:mc="http://schemas.openxmlformats.org/markup-compatibility/2006" xmlns:o="urn:schemas-microsoft-com:office:office" xmlns:r="http://schemas.openxmlformats.org/officeDocument/2006/relationships" xmlns:m="http://schemas.openxmlformats.org/officeDocument/2006/math" xmlns:v="urn:schemas-microsoft-com:vml" xmlns:wp14="http://schemas.microsoft.com/office/word/2010/wordprocessingDrawing" xmlns:wp="http://schemas.openxmlformats.org/drawingml/2006/wordprocessingDrawing" xmlns:w10="urn:schemas-microsoft-com:office:word" xmlns:w="http://schemas.openxmlformats.org/wordprocessingml/2006/main" xmlns:w14="http://schemas.microsoft.com/office/word/2010/wordml" xmlns:w15="http://schemas.microsoft.com/office/word/2012/wordml" xmlns:w16se="http://schemas.microsoft.com/office/word/2015/wordml/symex" xmlns:wpg="http://schemas.microsoft.com/office/word/2010/wordprocessingGroup" xmlns:wpi="http://schemas.microsoft.com/office/word/2010/wordprocessingInk" xmlns:wne="http://schemas.microsoft.com/office/word/2006/wordml" xmlns:wps="http://schemas.microsoft.com/office/word/2010/wordprocessingShape" mc:Ignorable="w14 w15 w16se wp14">
   <w:abstractNum w:abstractNumId="0" w15:restartNumberingAfterBreak="0">
+    <w:nsid w:val="02DF5BCA"/>
+    <w:multiLevelType w:val="hybridMultilevel"/>
+    <w:tmpl w:val="57EA13FA"/>
+    <w:lvl w:ilvl="0" w:tplc="100A0001">
+      <w:start w:val="1"/>
+      <w:numFmt w:val="bullet"/>
+      <w:lvlText w:val=""/>
+      <w:lvlJc w:val="left"/>
+      <w:pPr>
+        <w:ind w:left="720" w:hanging="360"/>
+      </w:pPr>
+      <w:rPr>
+        <w:rFonts w:ascii="Symbol" w:hAnsi="Symbol" w:hint="default"/>
+      </w:rPr>
+    </w:lvl>
+    <w:lvl w:ilvl="1" w:tplc="100A0003" w:tentative="1">
+      <w:start w:val="1"/>
+      <w:numFmt w:val="bullet"/>
+      <w:lvlText w:val="o"/>
+      <w:lvlJc w:val="left"/>
+      <w:pPr>
+        <w:ind w:left="1440" w:hanging="360"/>
+      </w:pPr>
+      <w:rPr>
+        <w:rFonts w:ascii="Courier New" w:hAnsi="Courier New" w:cs="Courier New" w:hint="default"/>
+      </w:rPr>
+    </w:lvl>
+    <w:lvl w:ilvl="2" w:tplc="100A0005" w:tentative="1">
+      <w:start w:val="1"/>
+      <w:numFmt w:val="bullet"/>
+      <w:lvlText w:val=""/>
+      <w:lvlJc w:val="left"/>
+      <w:pPr>
+        <w:ind w:left="2160" w:hanging="360"/>
+      </w:pPr>
+      <w:rPr>
+        <w:rFonts w:ascii="Wingdings" w:hAnsi="Wingdings" w:hint="default"/>
+      </w:rPr>
+    </w:lvl>
+    <w:lvl w:ilvl="3" w:tplc="100A0001" w:tentative="1">
+      <w:start w:val="1"/>
+      <w:numFmt w:val="bullet"/>
+      <w:lvlText w:val=""/>
+      <w:lvlJc w:val="left"/>
+      <w:pPr>
+        <w:ind w:left="2880" w:hanging="360"/>
+      </w:pPr>
+      <w:rPr>
+        <w:rFonts w:ascii="Symbol" w:hAnsi="Symbol" w:hint="default"/>
+      </w:rPr>
+    </w:lvl>
+    <w:lvl w:ilvl="4" w:tplc="100A0003" w:tentative="1">
+      <w:start w:val="1"/>
+      <w:numFmt w:val="bullet"/>
+      <w:lvlText w:val="o"/>
+      <w:lvlJc w:val="left"/>
+      <w:pPr>
+        <w:ind w:left="3600" w:hanging="360"/>
+      </w:pPr>
+      <w:rPr>
+        <w:rFonts w:ascii="Courier New" w:hAnsi="Courier New" w:cs="Courier New" w:hint="default"/>
+      </w:rPr>
+    </w:lvl>
+    <w:lvl w:ilvl="5" w:tplc="100A0005" w:tentative="1">
+      <w:start w:val="1"/>
+      <w:numFmt w:val="bullet"/>
+      <w:lvlText w:val=""/>
+      <w:lvlJc w:val="left"/>
+      <w:pPr>
+        <w:ind w:left="4320" w:hanging="360"/>
+      </w:pPr>
+      <w:rPr>
+        <w:rFonts w:ascii="Wingdings" w:hAnsi="Wingdings" w:hint="default"/>
+      </w:rPr>
+    </w:lvl>
+    <w:lvl w:ilvl="6" w:tplc="100A0001" w:tentative="1">
+      <w:start w:val="1"/>
+      <w:numFmt w:val="bullet"/>
+      <w:lvlText w:val=""/>
+      <w:lvlJc w:val="left"/>
+      <w:pPr>
+        <w:ind w:left="5040" w:hanging="360"/>
+      </w:pPr>
+      <w:rPr>
+        <w:rFonts w:ascii="Symbol" w:hAnsi="Symbol" w:hint="default"/>
+      </w:rPr>
+    </w:lvl>
+    <w:lvl w:ilvl="7" w:tplc="100A0003" w:tentative="1">
+      <w:start w:val="1"/>
+      <w:numFmt w:val="bullet"/>
+      <w:lvlText w:val="o"/>
+      <w:lvlJc w:val="left"/>
+      <w:pPr>
+        <w:ind w:left="5760" w:hanging="360"/>
+      </w:pPr>
+      <w:rPr>
+        <w:rFonts w:ascii="Courier New" w:hAnsi="Courier New" w:cs="Courier New" w:hint="default"/>
+      </w:rPr>
+    </w:lvl>
+    <w:lvl w:ilvl="8" w:tplc="100A0005" w:tentative="1">
+      <w:start w:val="1"/>
+      <w:numFmt w:val="bullet"/>
+      <w:lvlText w:val=""/>
+      <w:lvlJc w:val="left"/>
+      <w:pPr>
+        <w:ind w:left="6480" w:hanging="360"/>
+      </w:pPr>
+      <w:rPr>
+        <w:rFonts w:ascii="Wingdings" w:hAnsi="Wingdings" w:hint="default"/>
+      </w:rPr>
+    </w:lvl>
+  </w:abstractNum>
+  <w:abstractNum w:abstractNumId="1" w15:restartNumberingAfterBreak="0">
+    <w:nsid w:val="06E5268A"/>
+    <w:multiLevelType w:val="hybridMultilevel"/>
+    <w:tmpl w:val="65721E50"/>
+    <w:lvl w:ilvl="0" w:tplc="100A0001">
+      <w:start w:val="1"/>
+      <w:numFmt w:val="bullet"/>
+      <w:lvlText w:val=""/>
+      <w:lvlJc w:val="left"/>
+      <w:pPr>
+        <w:ind w:left="720" w:hanging="360"/>
+      </w:pPr>
+      <w:rPr>
+        <w:rFonts w:ascii="Symbol" w:hAnsi="Symbol" w:hint="default"/>
+      </w:rPr>
+    </w:lvl>
+    <w:lvl w:ilvl="1" w:tplc="100A0003" w:tentative="1">
+      <w:start w:val="1"/>
+      <w:numFmt w:val="bullet"/>
+      <w:lvlText w:val="o"/>
+      <w:lvlJc w:val="left"/>
+      <w:pPr>
+        <w:ind w:left="1440" w:hanging="360"/>
+      </w:pPr>
+      <w:rPr>
+        <w:rFonts w:ascii="Courier New" w:hAnsi="Courier New" w:cs="Courier New" w:hint="default"/>
+      </w:rPr>
+    </w:lvl>
+    <w:lvl w:ilvl="2" w:tplc="100A0005" w:tentative="1">
+      <w:start w:val="1"/>
+      <w:numFmt w:val="bullet"/>
+      <w:lvlText w:val=""/>
+      <w:lvlJc w:val="left"/>
+      <w:pPr>
+        <w:ind w:left="2160" w:hanging="360"/>
+      </w:pPr>
+      <w:rPr>
+        <w:rFonts w:ascii="Wingdings" w:hAnsi="Wingdings" w:hint="default"/>
+      </w:rPr>
+    </w:lvl>
+    <w:lvl w:ilvl="3" w:tplc="100A0001" w:tentative="1">
+      <w:start w:val="1"/>
+      <w:numFmt w:val="bullet"/>
+      <w:lvlText w:val=""/>
+      <w:lvlJc w:val="left"/>
+      <w:pPr>
+        <w:ind w:left="2880" w:hanging="360"/>
+      </w:pPr>
+      <w:rPr>
+        <w:rFonts w:ascii="Symbol" w:hAnsi="Symbol" w:hint="default"/>
+      </w:rPr>
+    </w:lvl>
+    <w:lvl w:ilvl="4" w:tplc="100A0003" w:tentative="1">
+      <w:start w:val="1"/>
+      <w:numFmt w:val="bullet"/>
+      <w:lvlText w:val="o"/>
+      <w:lvlJc w:val="left"/>
+      <w:pPr>
+        <w:ind w:left="3600" w:hanging="360"/>
+      </w:pPr>
+      <w:rPr>
+        <w:rFonts w:ascii="Courier New" w:hAnsi="Courier New" w:cs="Courier New" w:hint="default"/>
+      </w:rPr>
+    </w:lvl>
+    <w:lvl w:ilvl="5" w:tplc="100A0005" w:tentative="1">
+      <w:start w:val="1"/>
+      <w:numFmt w:val="bullet"/>
+      <w:lvlText w:val=""/>
+      <w:lvlJc w:val="left"/>
+      <w:pPr>
+        <w:ind w:left="4320" w:hanging="360"/>
+      </w:pPr>
+      <w:rPr>
+        <w:rFonts w:ascii="Wingdings" w:hAnsi="Wingdings" w:hint="default"/>
+      </w:rPr>
+    </w:lvl>
+    <w:lvl w:ilvl="6" w:tplc="100A0001" w:tentative="1">
+      <w:start w:val="1"/>
+      <w:numFmt w:val="bullet"/>
+      <w:lvlText w:val=""/>
+      <w:lvlJc w:val="left"/>
+      <w:pPr>
+        <w:ind w:left="5040" w:hanging="360"/>
+      </w:pPr>
+      <w:rPr>
+        <w:rFonts w:ascii="Symbol" w:hAnsi="Symbol" w:hint="default"/>
+      </w:rPr>
+    </w:lvl>
+    <w:lvl w:ilvl="7" w:tplc="100A0003" w:tentative="1">
+      <w:start w:val="1"/>
+      <w:numFmt w:val="bullet"/>
+      <w:lvlText w:val="o"/>
+      <w:lvlJc w:val="left"/>
+      <w:pPr>
+        <w:ind w:left="5760" w:hanging="360"/>
+      </w:pPr>
+      <w:rPr>
+        <w:rFonts w:ascii="Courier New" w:hAnsi="Courier New" w:cs="Courier New" w:hint="default"/>
+      </w:rPr>
+    </w:lvl>
+    <w:lvl w:ilvl="8" w:tplc="100A0005" w:tentative="1">
+      <w:start w:val="1"/>
+      <w:numFmt w:val="bullet"/>
+      <w:lvlText w:val=""/>
+      <w:lvlJc w:val="left"/>
+      <w:pPr>
+        <w:ind w:left="6480" w:hanging="360"/>
+      </w:pPr>
+      <w:rPr>
+        <w:rFonts w:ascii="Wingdings" w:hAnsi="Wingdings" w:hint="default"/>
+      </w:rPr>
+    </w:lvl>
+  </w:abstractNum>
+  <w:abstractNum w:abstractNumId="2" w15:restartNumberingAfterBreak="0">
+    <w:nsid w:val="12CA1452"/>
+    <w:multiLevelType w:val="hybridMultilevel"/>
+    <w:tmpl w:val="8F346786"/>
+    <w:lvl w:ilvl="0" w:tplc="100A0001">
+      <w:start w:val="1"/>
+      <w:numFmt w:val="bullet"/>
+      <w:lvlText w:val=""/>
+      <w:lvlJc w:val="left"/>
+      <w:pPr>
+        <w:ind w:left="720" w:hanging="360"/>
+      </w:pPr>
+      <w:rPr>
+        <w:rFonts w:ascii="Symbol" w:hAnsi="Symbol" w:hint="default"/>
+      </w:rPr>
+    </w:lvl>
+    <w:lvl w:ilvl="1" w:tplc="100A0003" w:tentative="1">
+      <w:start w:val="1"/>
+      <w:numFmt w:val="bullet"/>
+      <w:lvlText w:val="o"/>
+      <w:lvlJc w:val="left"/>
+      <w:pPr>
+        <w:ind w:left="1440" w:hanging="360"/>
+      </w:pPr>
+      <w:rPr>
+        <w:rFonts w:ascii="Courier New" w:hAnsi="Courier New" w:cs="Courier New" w:hint="default"/>
+      </w:rPr>
+    </w:lvl>
+    <w:lvl w:ilvl="2" w:tplc="100A0005" w:tentative="1">
+      <w:start w:val="1"/>
+      <w:numFmt w:val="bullet"/>
+      <w:lvlText w:val=""/>
+      <w:lvlJc w:val="left"/>
+      <w:pPr>
+        <w:ind w:left="2160" w:hanging="360"/>
+      </w:pPr>
+      <w:rPr>
+        <w:rFonts w:ascii="Wingdings" w:hAnsi="Wingdings" w:hint="default"/>
+      </w:rPr>
+    </w:lvl>
+    <w:lvl w:ilvl="3" w:tplc="100A0001" w:tentative="1">
+      <w:start w:val="1"/>
+      <w:numFmt w:val="bullet"/>
+      <w:lvlText w:val=""/>
+      <w:lvlJc w:val="left"/>
+      <w:pPr>
+        <w:ind w:left="2880" w:hanging="360"/>
+      </w:pPr>
+      <w:rPr>
+        <w:rFonts w:ascii="Symbol" w:hAnsi="Symbol" w:hint="default"/>
+      </w:rPr>
+    </w:lvl>
+    <w:lvl w:ilvl="4" w:tplc="100A0003" w:tentative="1">
+      <w:start w:val="1"/>
+      <w:numFmt w:val="bullet"/>
+      <w:lvlText w:val="o"/>
+      <w:lvlJc w:val="left"/>
+      <w:pPr>
+        <w:ind w:left="3600" w:hanging="360"/>
+      </w:pPr>
+      <w:rPr>
+        <w:rFonts w:ascii="Courier New" w:hAnsi="Courier New" w:cs="Courier New" w:hint="default"/>
+      </w:rPr>
+    </w:lvl>
+    <w:lvl w:ilvl="5" w:tplc="100A0005" w:tentative="1">
+      <w:start w:val="1"/>
+      <w:numFmt w:val="bullet"/>
+      <w:lvlText w:val=""/>
+      <w:lvlJc w:val="left"/>
+      <w:pPr>
+        <w:ind w:left="4320" w:hanging="360"/>
+      </w:pPr>
+      <w:rPr>
+        <w:rFonts w:ascii="Wingdings" w:hAnsi="Wingdings" w:hint="default"/>
+      </w:rPr>
+    </w:lvl>
+    <w:lvl w:ilvl="6" w:tplc="100A0001" w:tentative="1">
+      <w:start w:val="1"/>
+      <w:numFmt w:val="bullet"/>
+      <w:lvlText w:val=""/>
+      <w:lvlJc w:val="left"/>
+      <w:pPr>
+        <w:ind w:left="5040" w:hanging="360"/>
+      </w:pPr>
+      <w:rPr>
+        <w:rFonts w:ascii="Symbol" w:hAnsi="Symbol" w:hint="default"/>
+      </w:rPr>
+    </w:lvl>
+    <w:lvl w:ilvl="7" w:tplc="100A0003" w:tentative="1">
+      <w:start w:val="1"/>
+      <w:numFmt w:val="bullet"/>
+      <w:lvlText w:val="o"/>
+      <w:lvlJc w:val="left"/>
+      <w:pPr>
+        <w:ind w:left="5760" w:hanging="360"/>
+      </w:pPr>
+      <w:rPr>
+        <w:rFonts w:ascii="Courier New" w:hAnsi="Courier New" w:cs="Courier New" w:hint="default"/>
+      </w:rPr>
+    </w:lvl>
+    <w:lvl w:ilvl="8" w:tplc="100A0005" w:tentative="1">
+      <w:start w:val="1"/>
+      <w:numFmt w:val="bullet"/>
+      <w:lvlText w:val=""/>
+      <w:lvlJc w:val="left"/>
+      <w:pPr>
+        <w:ind w:left="6480" w:hanging="360"/>
+      </w:pPr>
+      <w:rPr>
+        <w:rFonts w:ascii="Wingdings" w:hAnsi="Wingdings" w:hint="default"/>
+      </w:rPr>
+    </w:lvl>
+  </w:abstractNum>
+  <w:abstractNum w:abstractNumId="3" w15:restartNumberingAfterBreak="0">
     <w:nsid w:val="16212B9B"/>
     <w:multiLevelType w:val="hybridMultilevel"/>
     <w:tmpl w:val="147EA8FC"/>
@@ -7228,7 +8495,7 @@
       </w:rPr>
     </w:lvl>
   </w:abstractNum>
-  <w:abstractNum w:abstractNumId="1" w15:restartNumberingAfterBreak="0">
+  <w:abstractNum w:abstractNumId="4" w15:restartNumberingAfterBreak="0">
     <w:nsid w:val="17E72ECF"/>
     <w:multiLevelType w:val="multilevel"/>
     <w:tmpl w:val="E2325B80"/>
@@ -7350,7 +8617,7 @@
       </w:rPr>
     </w:lvl>
   </w:abstractNum>
-  <w:abstractNum w:abstractNumId="2" w15:restartNumberingAfterBreak="0">
+  <w:abstractNum w:abstractNumId="5" w15:restartNumberingAfterBreak="0">
     <w:nsid w:val="1B9564CB"/>
     <w:multiLevelType w:val="hybridMultilevel"/>
     <w:tmpl w:val="0B7867B8"/>
@@ -7463,7 +8730,7 @@
       </w:rPr>
     </w:lvl>
   </w:abstractNum>
-  <w:abstractNum w:abstractNumId="3" w15:restartNumberingAfterBreak="0">
+  <w:abstractNum w:abstractNumId="6" w15:restartNumberingAfterBreak="0">
     <w:nsid w:val="1DB906F2"/>
     <w:multiLevelType w:val="multilevel"/>
     <w:tmpl w:val="46CA1246"/>
@@ -7585,7 +8852,7 @@
       </w:rPr>
     </w:lvl>
   </w:abstractNum>
-  <w:abstractNum w:abstractNumId="4" w15:restartNumberingAfterBreak="0">
+  <w:abstractNum w:abstractNumId="7" w15:restartNumberingAfterBreak="0">
     <w:nsid w:val="1E6B2118"/>
     <w:multiLevelType w:val="hybridMultilevel"/>
     <w:tmpl w:val="81566326"/>
@@ -7698,7 +8965,7 @@
       </w:rPr>
     </w:lvl>
   </w:abstractNum>
-  <w:abstractNum w:abstractNumId="5" w15:restartNumberingAfterBreak="0">
+  <w:abstractNum w:abstractNumId="8" w15:restartNumberingAfterBreak="0">
     <w:nsid w:val="2E4E2771"/>
     <w:multiLevelType w:val="multilevel"/>
     <w:tmpl w:val="B82AC990"/>
@@ -7811,7 +9078,7 @@
       </w:rPr>
     </w:lvl>
   </w:abstractNum>
-  <w:abstractNum w:abstractNumId="6" w15:restartNumberingAfterBreak="0">
+  <w:abstractNum w:abstractNumId="9" w15:restartNumberingAfterBreak="0">
     <w:nsid w:val="35A35F48"/>
     <w:multiLevelType w:val="multilevel"/>
     <w:tmpl w:val="0A76C7FA"/>
@@ -7933,7 +9200,7 @@
       </w:rPr>
     </w:lvl>
   </w:abstractNum>
-  <w:abstractNum w:abstractNumId="7" w15:restartNumberingAfterBreak="0">
+  <w:abstractNum w:abstractNumId="10" w15:restartNumberingAfterBreak="0">
     <w:nsid w:val="59AC57EF"/>
     <w:multiLevelType w:val="multilevel"/>
     <w:tmpl w:val="81CACAFA"/>
@@ -8046,7 +9313,7 @@
       </w:rPr>
     </w:lvl>
   </w:abstractNum>
-  <w:abstractNum w:abstractNumId="8" w15:restartNumberingAfterBreak="0">
+  <w:abstractNum w:abstractNumId="11" w15:restartNumberingAfterBreak="0">
     <w:nsid w:val="5CEF795A"/>
     <w:multiLevelType w:val="hybridMultilevel"/>
     <w:tmpl w:val="8F226C88"/>
@@ -8159,7 +9426,7 @@
       </w:rPr>
     </w:lvl>
   </w:abstractNum>
-  <w:abstractNum w:abstractNumId="9" w15:restartNumberingAfterBreak="0">
+  <w:abstractNum w:abstractNumId="12" w15:restartNumberingAfterBreak="0">
     <w:nsid w:val="60F61279"/>
     <w:multiLevelType w:val="hybridMultilevel"/>
     <w:tmpl w:val="BD8AE4CC"/>
@@ -8272,7 +9539,7 @@
       </w:rPr>
     </w:lvl>
   </w:abstractNum>
-  <w:abstractNum w:abstractNumId="10" w15:restartNumberingAfterBreak="0">
+  <w:abstractNum w:abstractNumId="13" w15:restartNumberingAfterBreak="0">
     <w:nsid w:val="61E12D32"/>
     <w:multiLevelType w:val="multilevel"/>
     <w:tmpl w:val="10C2614C"/>
@@ -8394,7 +9661,120 @@
       </w:rPr>
     </w:lvl>
   </w:abstractNum>
-  <w:abstractNum w:abstractNumId="11" w15:restartNumberingAfterBreak="0">
+  <w:abstractNum w:abstractNumId="14" w15:restartNumberingAfterBreak="0">
+    <w:nsid w:val="62151703"/>
+    <w:multiLevelType w:val="hybridMultilevel"/>
+    <w:tmpl w:val="05200A12"/>
+    <w:lvl w:ilvl="0" w:tplc="100A0001">
+      <w:start w:val="1"/>
+      <w:numFmt w:val="bullet"/>
+      <w:lvlText w:val=""/>
+      <w:lvlJc w:val="left"/>
+      <w:pPr>
+        <w:ind w:left="720" w:hanging="360"/>
+      </w:pPr>
+      <w:rPr>
+        <w:rFonts w:ascii="Symbol" w:hAnsi="Symbol" w:hint="default"/>
+      </w:rPr>
+    </w:lvl>
+    <w:lvl w:ilvl="1" w:tplc="100A0003" w:tentative="1">
+      <w:start w:val="1"/>
+      <w:numFmt w:val="bullet"/>
+      <w:lvlText w:val="o"/>
+      <w:lvlJc w:val="left"/>
+      <w:pPr>
+        <w:ind w:left="1440" w:hanging="360"/>
+      </w:pPr>
+      <w:rPr>
+        <w:rFonts w:ascii="Courier New" w:hAnsi="Courier New" w:cs="Courier New" w:hint="default"/>
+      </w:rPr>
+    </w:lvl>
+    <w:lvl w:ilvl="2" w:tplc="100A0005" w:tentative="1">
+      <w:start w:val="1"/>
+      <w:numFmt w:val="bullet"/>
+      <w:lvlText w:val=""/>
+      <w:lvlJc w:val="left"/>
+      <w:pPr>
+        <w:ind w:left="2160" w:hanging="360"/>
+      </w:pPr>
+      <w:rPr>
+        <w:rFonts w:ascii="Wingdings" w:hAnsi="Wingdings" w:hint="default"/>
+      </w:rPr>
+    </w:lvl>
+    <w:lvl w:ilvl="3" w:tplc="100A0001" w:tentative="1">
+      <w:start w:val="1"/>
+      <w:numFmt w:val="bullet"/>
+      <w:lvlText w:val=""/>
+      <w:lvlJc w:val="left"/>
+      <w:pPr>
+        <w:ind w:left="2880" w:hanging="360"/>
+      </w:pPr>
+      <w:rPr>
+        <w:rFonts w:ascii="Symbol" w:hAnsi="Symbol" w:hint="default"/>
+      </w:rPr>
+    </w:lvl>
+    <w:lvl w:ilvl="4" w:tplc="100A0003" w:tentative="1">
+      <w:start w:val="1"/>
+      <w:numFmt w:val="bullet"/>
+      <w:lvlText w:val="o"/>
+      <w:lvlJc w:val="left"/>
+      <w:pPr>
+        <w:ind w:left="3600" w:hanging="360"/>
+      </w:pPr>
+      <w:rPr>
+        <w:rFonts w:ascii="Courier New" w:hAnsi="Courier New" w:cs="Courier New" w:hint="default"/>
+      </w:rPr>
+    </w:lvl>
+    <w:lvl w:ilvl="5" w:tplc="100A0005" w:tentative="1">
+      <w:start w:val="1"/>
+      <w:numFmt w:val="bullet"/>
+      <w:lvlText w:val=""/>
+      <w:lvlJc w:val="left"/>
+      <w:pPr>
+        <w:ind w:left="4320" w:hanging="360"/>
+      </w:pPr>
+      <w:rPr>
+        <w:rFonts w:ascii="Wingdings" w:hAnsi="Wingdings" w:hint="default"/>
+      </w:rPr>
+    </w:lvl>
+    <w:lvl w:ilvl="6" w:tplc="100A0001" w:tentative="1">
+      <w:start w:val="1"/>
+      <w:numFmt w:val="bullet"/>
+      <w:lvlText w:val=""/>
+      <w:lvlJc w:val="left"/>
+      <w:pPr>
+        <w:ind w:left="5040" w:hanging="360"/>
+      </w:pPr>
+      <w:rPr>
+        <w:rFonts w:ascii="Symbol" w:hAnsi="Symbol" w:hint="default"/>
+      </w:rPr>
+    </w:lvl>
+    <w:lvl w:ilvl="7" w:tplc="100A0003" w:tentative="1">
+      <w:start w:val="1"/>
+      <w:numFmt w:val="bullet"/>
+      <w:lvlText w:val="o"/>
+      <w:lvlJc w:val="left"/>
+      <w:pPr>
+        <w:ind w:left="5760" w:hanging="360"/>
+      </w:pPr>
+      <w:rPr>
+        <w:rFonts w:ascii="Courier New" w:hAnsi="Courier New" w:cs="Courier New" w:hint="default"/>
+      </w:rPr>
+    </w:lvl>
+    <w:lvl w:ilvl="8" w:tplc="100A0005" w:tentative="1">
+      <w:start w:val="1"/>
+      <w:numFmt w:val="bullet"/>
+      <w:lvlText w:val=""/>
+      <w:lvlJc w:val="left"/>
+      <w:pPr>
+        <w:ind w:left="6480" w:hanging="360"/>
+      </w:pPr>
+      <w:rPr>
+        <w:rFonts w:ascii="Wingdings" w:hAnsi="Wingdings" w:hint="default"/>
+      </w:rPr>
+    </w:lvl>
+  </w:abstractNum>
+  <w:abstractNum w:abstractNumId="15" w15:restartNumberingAfterBreak="0">
     <w:nsid w:val="6C320829"/>
     <w:multiLevelType w:val="hybridMultilevel"/>
     <w:tmpl w:val="5D62CBC0"/>
@@ -8507,7 +9887,7 @@
       </w:rPr>
     </w:lvl>
   </w:abstractNum>
-  <w:abstractNum w:abstractNumId="12" w15:restartNumberingAfterBreak="0">
+  <w:abstractNum w:abstractNumId="16" w15:restartNumberingAfterBreak="0">
     <w:nsid w:val="7BD44F98"/>
     <w:multiLevelType w:val="multilevel"/>
     <w:tmpl w:val="5F4676A0"/>
@@ -8620,44 +10000,172 @@
       </w:rPr>
     </w:lvl>
   </w:abstractNum>
+  <w:abstractNum w:abstractNumId="17" w15:restartNumberingAfterBreak="0">
+    <w:nsid w:val="7F496D97"/>
+    <w:multiLevelType w:val="hybridMultilevel"/>
+    <w:tmpl w:val="F998FF28"/>
+    <w:lvl w:ilvl="0" w:tplc="100A0001">
+      <w:start w:val="1"/>
+      <w:numFmt w:val="bullet"/>
+      <w:lvlText w:val=""/>
+      <w:lvlJc w:val="left"/>
+      <w:pPr>
+        <w:ind w:left="720" w:hanging="360"/>
+      </w:pPr>
+      <w:rPr>
+        <w:rFonts w:ascii="Symbol" w:hAnsi="Symbol" w:hint="default"/>
+      </w:rPr>
+    </w:lvl>
+    <w:lvl w:ilvl="1" w:tplc="100A0003" w:tentative="1">
+      <w:start w:val="1"/>
+      <w:numFmt w:val="bullet"/>
+      <w:lvlText w:val="o"/>
+      <w:lvlJc w:val="left"/>
+      <w:pPr>
+        <w:ind w:left="1440" w:hanging="360"/>
+      </w:pPr>
+      <w:rPr>
+        <w:rFonts w:ascii="Courier New" w:hAnsi="Courier New" w:cs="Courier New" w:hint="default"/>
+      </w:rPr>
+    </w:lvl>
+    <w:lvl w:ilvl="2" w:tplc="100A0005" w:tentative="1">
+      <w:start w:val="1"/>
+      <w:numFmt w:val="bullet"/>
+      <w:lvlText w:val=""/>
+      <w:lvlJc w:val="left"/>
+      <w:pPr>
+        <w:ind w:left="2160" w:hanging="360"/>
+      </w:pPr>
+      <w:rPr>
+        <w:rFonts w:ascii="Wingdings" w:hAnsi="Wingdings" w:hint="default"/>
+      </w:rPr>
+    </w:lvl>
+    <w:lvl w:ilvl="3" w:tplc="100A0001" w:tentative="1">
+      <w:start w:val="1"/>
+      <w:numFmt w:val="bullet"/>
+      <w:lvlText w:val=""/>
+      <w:lvlJc w:val="left"/>
+      <w:pPr>
+        <w:ind w:left="2880" w:hanging="360"/>
+      </w:pPr>
+      <w:rPr>
+        <w:rFonts w:ascii="Symbol" w:hAnsi="Symbol" w:hint="default"/>
+      </w:rPr>
+    </w:lvl>
+    <w:lvl w:ilvl="4" w:tplc="100A0003" w:tentative="1">
+      <w:start w:val="1"/>
+      <w:numFmt w:val="bullet"/>
+      <w:lvlText w:val="o"/>
+      <w:lvlJc w:val="left"/>
+      <w:pPr>
+        <w:ind w:left="3600" w:hanging="360"/>
+      </w:pPr>
+      <w:rPr>
+        <w:rFonts w:ascii="Courier New" w:hAnsi="Courier New" w:cs="Courier New" w:hint="default"/>
+      </w:rPr>
+    </w:lvl>
+    <w:lvl w:ilvl="5" w:tplc="100A0005" w:tentative="1">
+      <w:start w:val="1"/>
+      <w:numFmt w:val="bullet"/>
+      <w:lvlText w:val=""/>
+      <w:lvlJc w:val="left"/>
+      <w:pPr>
+        <w:ind w:left="4320" w:hanging="360"/>
+      </w:pPr>
+      <w:rPr>
+        <w:rFonts w:ascii="Wingdings" w:hAnsi="Wingdings" w:hint="default"/>
+      </w:rPr>
+    </w:lvl>
+    <w:lvl w:ilvl="6" w:tplc="100A0001" w:tentative="1">
+      <w:start w:val="1"/>
+      <w:numFmt w:val="bullet"/>
+      <w:lvlText w:val=""/>
+      <w:lvlJc w:val="left"/>
+      <w:pPr>
+        <w:ind w:left="5040" w:hanging="360"/>
+      </w:pPr>
+      <w:rPr>
+        <w:rFonts w:ascii="Symbol" w:hAnsi="Symbol" w:hint="default"/>
+      </w:rPr>
+    </w:lvl>
+    <w:lvl w:ilvl="7" w:tplc="100A0003" w:tentative="1">
+      <w:start w:val="1"/>
+      <w:numFmt w:val="bullet"/>
+      <w:lvlText w:val="o"/>
+      <w:lvlJc w:val="left"/>
+      <w:pPr>
+        <w:ind w:left="5760" w:hanging="360"/>
+      </w:pPr>
+      <w:rPr>
+        <w:rFonts w:ascii="Courier New" w:hAnsi="Courier New" w:cs="Courier New" w:hint="default"/>
+      </w:rPr>
+    </w:lvl>
+    <w:lvl w:ilvl="8" w:tplc="100A0005" w:tentative="1">
+      <w:start w:val="1"/>
+      <w:numFmt w:val="bullet"/>
+      <w:lvlText w:val=""/>
+      <w:lvlJc w:val="left"/>
+      <w:pPr>
+        <w:ind w:left="6480" w:hanging="360"/>
+      </w:pPr>
+      <w:rPr>
+        <w:rFonts w:ascii="Wingdings" w:hAnsi="Wingdings" w:hint="default"/>
+      </w:rPr>
+    </w:lvl>
+  </w:abstractNum>
   <w:num w:numId="1">
+    <w:abstractNumId w:val="10"/>
+  </w:num>
+  <w:num w:numId="2">
+    <w:abstractNumId w:val="9"/>
+  </w:num>
+  <w:num w:numId="3">
+    <w:abstractNumId w:val="6"/>
+  </w:num>
+  <w:num w:numId="4">
+    <w:abstractNumId w:val="8"/>
+  </w:num>
+  <w:num w:numId="5">
+    <w:abstractNumId w:val="4"/>
+  </w:num>
+  <w:num w:numId="6">
+    <w:abstractNumId w:val="13"/>
+  </w:num>
+  <w:num w:numId="7">
+    <w:abstractNumId w:val="16"/>
+  </w:num>
+  <w:num w:numId="8">
+    <w:abstractNumId w:val="12"/>
+  </w:num>
+  <w:num w:numId="9">
+    <w:abstractNumId w:val="11"/>
+  </w:num>
+  <w:num w:numId="10">
+    <w:abstractNumId w:val="5"/>
+  </w:num>
+  <w:num w:numId="11">
     <w:abstractNumId w:val="7"/>
   </w:num>
-  <w:num w:numId="2">
-    <w:abstractNumId w:val="6"/>
+  <w:num w:numId="12">
+    <w:abstractNumId w:val="15"/>
   </w:num>
-  <w:num w:numId="3">
+  <w:num w:numId="13">
     <w:abstractNumId w:val="3"/>
   </w:num>
-  <w:num w:numId="4">
-    <w:abstractNumId w:val="5"/>
+  <w:num w:numId="14">
+    <w:abstractNumId w:val="0"/>
   </w:num>
-  <w:num w:numId="5">
-    <w:abstractNumId w:val="1"/>
+  <w:num w:numId="15">
+    <w:abstractNumId w:val="14"/>
   </w:num>
-  <w:num w:numId="6">
-    <w:abstractNumId w:val="10"/>
-  </w:num>
-  <w:num w:numId="7">
-    <w:abstractNumId w:val="12"/>
-  </w:num>
-  <w:num w:numId="8">
-    <w:abstractNumId w:val="9"/>
-  </w:num>
-  <w:num w:numId="9">
-    <w:abstractNumId w:val="8"/>
-  </w:num>
-  <w:num w:numId="10">
+  <w:num w:numId="16">
     <w:abstractNumId w:val="2"/>
   </w:num>
-  <w:num w:numId="11">
-    <w:abstractNumId w:val="4"/>
+  <w:num w:numId="17">
+    <w:abstractNumId w:val="17"/>
   </w:num>
-  <w:num w:numId="12">
-    <w:abstractNumId w:val="11"/>
-  </w:num>
-  <w:num w:numId="13">
-    <w:abstractNumId w:val="0"/>
+  <w:num w:numId="18">
+    <w:abstractNumId w:val="1"/>
   </w:num>
 </w:numbering>
 </file>

</xml_diff>